<commit_message>
including final piece for all assigments
</commit_message>
<xml_diff>
--- a/Group1/bi_grupal.docx
+++ b/Group1/bi_grupal.docx
@@ -1061,51 +1061,19 @@
     <w:p>
       <w:pPr>
         <w:pStyle w:val="Ttulo1"/>
-      </w:pPr>
-      <w:r>
+        <w:numPr>
+          <w:ilvl w:val="0"/>
+          <w:numId w:val="16"/>
+        </w:numPr>
+        <w:rPr>
+          <w:lang w:val="de-AT"/>
+        </w:rPr>
+      </w:pPr>
+      <w:r>
+        <w:rPr>
+          <w:lang w:val="en-US"/>
+        </w:rPr>
         <w:br w:type="page"/>
-      </w:r>
-      <w:bookmarkStart w:id="0" w:name="_Toc106461639"/>
-      <w:proofErr w:type="spellStart"/>
-      <w:r>
-        <w:lastRenderedPageBreak/>
-        <w:t>Abstract</w:t>
-      </w:r>
-      <w:proofErr w:type="spellEnd"/>
-      <w:r>
-        <w:t xml:space="preserve"> o Resumen Ejecutivo</w:t>
-      </w:r>
-      <w:bookmarkEnd w:id="0"/>
-      <w:r>
-        <w:t xml:space="preserve"> </w:t>
-      </w:r>
-    </w:p>
-    <w:p/>
-    <w:p>
-      <w:pPr>
-        <w:pStyle w:val="Ttulo1"/>
-      </w:pPr>
-      <w:bookmarkStart w:id="1" w:name="_Toc106461640"/>
-      <w:r>
-        <w:t>Resumen y Conclusiones</w:t>
-      </w:r>
-      <w:bookmarkEnd w:id="1"/>
-      <w:r>
-        <w:t xml:space="preserve"> </w:t>
-      </w:r>
-    </w:p>
-    <w:p>
-      <w:pPr>
-        <w:pStyle w:val="Ttulo2"/>
-        <w:rPr>
-          <w:lang w:val="de-AT"/>
-        </w:rPr>
-      </w:pPr>
-      <w:r>
-        <w:rPr>
-          <w:lang w:val="de-AT"/>
-        </w:rPr>
-        <w:t>How would you assess GE’s Industrial Internet initiative?</w:t>
       </w:r>
     </w:p>
     <w:p>
@@ -1120,13 +1088,64 @@
           <w:lang w:val="es-ES" w:eastAsia="es-CL"/>
         </w:rPr>
       </w:pPr>
-      <w:r>
+    </w:p>
+    <w:p>
+      <w:pPr>
+        <w:shd w:val="clear" w:color="auto" w:fill="FFFFFF"/>
+        <w:spacing w:after="100" w:afterAutospacing="1" w:line="240" w:lineRule="auto"/>
+      </w:pPr>
+      <w:r>
+        <w:t xml:space="preserve">Trabajando en grupos de no más de 5, use el </w:t>
+      </w:r>
+      <w:proofErr w:type="spellStart"/>
+      <w:r>
+        <w:t>Lakhani</w:t>
+      </w:r>
+      <w:proofErr w:type="spellEnd"/>
+      <w:r>
+        <w:t xml:space="preserve">, K.R., </w:t>
+      </w:r>
+      <w:proofErr w:type="spellStart"/>
+      <w:r>
+        <w:t>Iansiti</w:t>
+      </w:r>
+      <w:proofErr w:type="spellEnd"/>
+      <w:r>
+        <w:t xml:space="preserve">, M., &amp; Herman, K. (2015). GE y el Internet Industrial. Disponible en el paquete de cursos 618-S05 de Harvard Business </w:t>
+      </w:r>
+      <w:proofErr w:type="spellStart"/>
+      <w:r>
+        <w:t>School</w:t>
+      </w:r>
+      <w:proofErr w:type="spellEnd"/>
+      <w:r>
+        <w:t xml:space="preserve"> aborda las siguientes preguntas:</w:t>
+      </w:r>
+    </w:p>
+    <w:p>
+      <w:pPr>
+        <w:shd w:val="clear" w:color="auto" w:fill="FDFDFD"/>
+        <w:spacing w:after="0" w:line="240" w:lineRule="auto"/>
+        <w:jc w:val="left"/>
         <w:rPr>
           <w:rFonts w:ascii="Segoe UI" w:eastAsia="Times New Roman" w:hAnsi="Segoe UI" w:cs="Segoe UI"/>
           <w:sz w:val="21"/>
           <w:szCs w:val="21"/>
           <w:lang w:val="es-ES" w:eastAsia="es-CL"/>
         </w:rPr>
+      </w:pPr>
+    </w:p>
+    <w:p>
+      <w:pPr>
+        <w:pStyle w:val="Ttulo1"/>
+        <w:rPr>
+          <w:lang w:val="es-ES" w:eastAsia="es-CL"/>
+        </w:rPr>
+      </w:pPr>
+      <w:r>
+        <w:rPr>
+          <w:lang w:val="es-ES" w:eastAsia="es-CL"/>
+        </w:rPr>
         <w:t>¿Cómo evaluaría la iniciativa de Internet Industrial de GE?</w:t>
       </w:r>
     </w:p>
@@ -1138,19 +1157,402 @@
       <w:r>
         <w:t xml:space="preserve">su </w:t>
       </w:r>
-      <w:bookmarkStart w:id="2" w:name="_Int_Xc3BsCq9"/>
+      <w:bookmarkStart w:id="0" w:name="_Int_Xc3BsCq9"/>
       <w:r>
         <w:t>implementación</w:t>
       </w:r>
+      <w:bookmarkEnd w:id="0"/>
+      <w:r>
+        <w:t>, al menos en</w:t>
+      </w:r>
+      <w:r>
+        <w:t xml:space="preserve"> </w:t>
+      </w:r>
+      <w:r>
+        <w:t>tiempo</w:t>
+      </w:r>
+      <w:r>
+        <w:t>,</w:t>
+      </w:r>
+      <w:r>
+        <w:t xml:space="preserve"> </w:t>
+      </w:r>
+      <w:r>
+        <w:t xml:space="preserve">ya </w:t>
+      </w:r>
+      <w:r>
+        <w:t>que</w:t>
+      </w:r>
+      <w:r>
+        <w:t xml:space="preserve"> </w:t>
+      </w:r>
+      <w:r>
+        <w:t xml:space="preserve">se </w:t>
+      </w:r>
+      <w:r>
+        <w:t xml:space="preserve">tuvo que </w:t>
+      </w:r>
+      <w:r>
+        <w:t xml:space="preserve">adaptar </w:t>
+      </w:r>
+      <w:r>
+        <w:t>al cambio</w:t>
+      </w:r>
+      <w:r>
+        <w:t xml:space="preserve">. </w:t>
+      </w:r>
+      <w:r>
+        <w:t xml:space="preserve">La iniciativa </w:t>
+      </w:r>
+      <w:r>
+        <w:t xml:space="preserve">mostro los </w:t>
+      </w:r>
+      <w:r>
+        <w:t xml:space="preserve">resultados que </w:t>
+      </w:r>
+      <w:r>
+        <w:t xml:space="preserve">se </w:t>
+      </w:r>
+      <w:bookmarkStart w:id="1" w:name="_Int_UwAQIkNr"/>
+      <w:r>
+        <w:t>podían</w:t>
+      </w:r>
+      <w:bookmarkEnd w:id="1"/>
+      <w:r>
+        <w:t xml:space="preserve"> tener al </w:t>
+      </w:r>
+      <w:r>
+        <w:t xml:space="preserve">monitorear </w:t>
+      </w:r>
+      <w:r>
+        <w:t xml:space="preserve">datos de </w:t>
+      </w:r>
+      <w:r>
+        <w:t xml:space="preserve">campo </w:t>
+      </w:r>
+      <w:bookmarkStart w:id="2" w:name="_Int_DwU8vEnR"/>
+      <w:r>
+        <w:t>directamente</w:t>
+      </w:r>
       <w:bookmarkEnd w:id="2"/>
       <w:r>
-        <w:t>, al menos en</w:t>
-      </w:r>
+        <w:t xml:space="preserve"> de </w:t>
+      </w:r>
+      <w:r>
+        <w:t xml:space="preserve">las </w:t>
+      </w:r>
+      <w:bookmarkStart w:id="3" w:name="_Int_Pd3o9YbK"/>
+      <w:r>
+        <w:t>máquinas</w:t>
+      </w:r>
+      <w:bookmarkEnd w:id="3"/>
       <w:r>
         <w:t xml:space="preserve"> </w:t>
       </w:r>
       <w:r>
-        <w:t>tiempo</w:t>
+        <w:t xml:space="preserve">y poder </w:t>
+      </w:r>
+      <w:r>
+        <w:t>hacer predicciones</w:t>
+      </w:r>
+      <w:r>
+        <w:t xml:space="preserve">, </w:t>
+      </w:r>
+      <w:r>
+        <w:t xml:space="preserve">estos </w:t>
+      </w:r>
+      <w:r>
+        <w:t xml:space="preserve">resultados </w:t>
+      </w:r>
+      <w:bookmarkStart w:id="4" w:name="_Int_HhbydRQT"/>
+      <w:r>
+        <w:t>significaban</w:t>
+      </w:r>
+      <w:bookmarkEnd w:id="4"/>
+      <w:r>
+        <w:t xml:space="preserve"> </w:t>
+      </w:r>
+      <w:r>
+        <w:t xml:space="preserve">ahorros </w:t>
+      </w:r>
+      <w:r>
+        <w:t>de 1</w:t>
+      </w:r>
+      <w:r>
+        <w:t xml:space="preserve">% en </w:t>
+      </w:r>
+      <w:r>
+        <w:t xml:space="preserve">todas las </w:t>
+      </w:r>
+      <w:r>
+        <w:t xml:space="preserve">industrias que se </w:t>
+      </w:r>
+      <w:bookmarkStart w:id="5" w:name="_Int_lXu9Voob"/>
+      <w:r>
+        <w:t>aplicó</w:t>
+      </w:r>
+      <w:bookmarkEnd w:id="5"/>
+      <w:r>
+        <w:t xml:space="preserve">, </w:t>
+      </w:r>
+      <w:r>
+        <w:t>experimentalmente</w:t>
+      </w:r>
+      <w:r>
+        <w:t>.</w:t>
+      </w:r>
+      <w:r>
+        <w:t xml:space="preserve"> </w:t>
+      </w:r>
+      <w:r>
+        <w:t xml:space="preserve">Tuvieron </w:t>
+      </w:r>
+      <w:r>
+        <w:t xml:space="preserve">la </w:t>
+      </w:r>
+      <w:bookmarkStart w:id="6" w:name="_Int_6L0KSaCW"/>
+      <w:r>
+        <w:t>visión</w:t>
+      </w:r>
+      <w:bookmarkEnd w:id="6"/>
+      <w:r>
+        <w:t xml:space="preserve"> </w:t>
+      </w:r>
+      <w:r>
+        <w:t xml:space="preserve">apropiada para </w:t>
+      </w:r>
+      <w:bookmarkStart w:id="7" w:name="_Int_YYvxgCI7"/>
+      <w:r>
+        <w:t>darse</w:t>
+      </w:r>
+      <w:bookmarkEnd w:id="7"/>
+      <w:r>
+        <w:t xml:space="preserve"> </w:t>
+      </w:r>
+      <w:r>
+        <w:t xml:space="preserve">cuenta </w:t>
+      </w:r>
+      <w:r>
+        <w:t xml:space="preserve">de que </w:t>
+      </w:r>
+      <w:bookmarkStart w:id="8" w:name="_Int_ywBGhTbV"/>
+      <w:r>
+        <w:t>debía</w:t>
+      </w:r>
+      <w:bookmarkEnd w:id="8"/>
+      <w:r>
+        <w:t xml:space="preserve"> </w:t>
+      </w:r>
+      <w:r>
+        <w:t xml:space="preserve">existir un </w:t>
+      </w:r>
+      <w:r>
+        <w:t xml:space="preserve">ecosistema </w:t>
+      </w:r>
+      <w:r>
+        <w:t>para el buen</w:t>
+      </w:r>
+      <w:r>
+        <w:t xml:space="preserve"> </w:t>
+      </w:r>
+      <w:r>
+        <w:t xml:space="preserve">desempeño de la </w:t>
+      </w:r>
+      <w:bookmarkStart w:id="9" w:name="_Int_bfvhbVuf"/>
+      <w:r>
+        <w:t>iniciativa</w:t>
+      </w:r>
+      <w:bookmarkEnd w:id="9"/>
+      <w:r>
+        <w:t xml:space="preserve">, </w:t>
+      </w:r>
+      <w:r>
+        <w:t xml:space="preserve">haciendo una </w:t>
+      </w:r>
+      <w:bookmarkStart w:id="10" w:name="_Int_cNANFuh1"/>
+      <w:r>
+        <w:t>analogía</w:t>
+      </w:r>
+      <w:bookmarkEnd w:id="10"/>
+      <w:r>
+        <w:t xml:space="preserve"> del </w:t>
+      </w:r>
+      <w:r>
+        <w:t xml:space="preserve">impacto de </w:t>
+      </w:r>
+      <w:r>
+        <w:t xml:space="preserve">1000 </w:t>
+      </w:r>
+      <w:r>
+        <w:t xml:space="preserve">millones de </w:t>
+      </w:r>
+      <w:r>
+        <w:t xml:space="preserve">usuarios de </w:t>
+      </w:r>
+      <w:r>
+        <w:t>internet</w:t>
+      </w:r>
+      <w:r>
+        <w:t xml:space="preserve">, las </w:t>
+      </w:r>
+      <w:bookmarkStart w:id="11" w:name="_Int_SAZPwM82"/>
+      <w:r>
+        <w:t>expectativas</w:t>
+      </w:r>
+      <w:bookmarkEnd w:id="11"/>
+      <w:r>
+        <w:t xml:space="preserve"> en los </w:t>
+      </w:r>
+      <w:r>
+        <w:t>90s</w:t>
+      </w:r>
+      <w:r>
+        <w:t xml:space="preserve">, </w:t>
+      </w:r>
+      <w:r>
+        <w:t xml:space="preserve">versus la </w:t>
+      </w:r>
+      <w:bookmarkStart w:id="12" w:name="_Int_6wP9d8Wm"/>
+      <w:r>
+        <w:t>expectativa</w:t>
+      </w:r>
+      <w:bookmarkEnd w:id="12"/>
+      <w:r>
+        <w:t xml:space="preserve"> de </w:t>
+      </w:r>
+      <w:r>
+        <w:t xml:space="preserve">50 millones de </w:t>
+      </w:r>
+      <w:bookmarkStart w:id="13" w:name="_Int_m3W89MHf"/>
+      <w:r>
+        <w:t>máquinas</w:t>
+      </w:r>
+      <w:bookmarkEnd w:id="13"/>
+      <w:r>
+        <w:t xml:space="preserve"> </w:t>
+      </w:r>
+      <w:bookmarkStart w:id="14" w:name="_Int_G0O63Hdg"/>
+      <w:r>
+        <w:t>conectadas</w:t>
+      </w:r>
+      <w:bookmarkEnd w:id="14"/>
+      <w:r>
+        <w:t>.</w:t>
+      </w:r>
+      <w:r>
+        <w:t xml:space="preserve"> Esto los </w:t>
+      </w:r>
+      <w:r>
+        <w:t xml:space="preserve">llevo a </w:t>
+      </w:r>
+      <w:r>
+        <w:t xml:space="preserve">entender </w:t>
+      </w:r>
+      <w:r>
+        <w:t xml:space="preserve">que </w:t>
+      </w:r>
+      <w:bookmarkStart w:id="15" w:name="_Int_reXdtl0Y"/>
+      <w:r>
+        <w:t>debía</w:t>
+      </w:r>
+      <w:bookmarkEnd w:id="15"/>
+      <w:r>
+        <w:t xml:space="preserve"> </w:t>
+      </w:r>
+      <w:r>
+        <w:t xml:space="preserve">haber </w:t>
+      </w:r>
+      <w:r>
+        <w:t xml:space="preserve">una </w:t>
+      </w:r>
+      <w:bookmarkStart w:id="16" w:name="_Int_Q5TWpgA1"/>
+      <w:r>
+        <w:t>plataforma</w:t>
+      </w:r>
+      <w:bookmarkEnd w:id="16"/>
+      <w:r>
+        <w:t xml:space="preserve"> </w:t>
+      </w:r>
+      <w:r>
+        <w:t>abierta</w:t>
+      </w:r>
+      <w:r>
+        <w:t xml:space="preserve">, </w:t>
+      </w:r>
+      <w:r>
+        <w:t>colaborativa</w:t>
+      </w:r>
+      <w:r>
+        <w:t xml:space="preserve"> que </w:t>
+      </w:r>
+      <w:r>
+        <w:t xml:space="preserve">permitiera </w:t>
+      </w:r>
+      <w:r>
+        <w:t xml:space="preserve">a </w:t>
+      </w:r>
+      <w:r>
+        <w:t>terceros</w:t>
+      </w:r>
+      <w:r>
+        <w:t xml:space="preserve"> </w:t>
+      </w:r>
+      <w:r>
+        <w:t xml:space="preserve">generar </w:t>
+      </w:r>
+      <w:r>
+        <w:t xml:space="preserve">soluciones </w:t>
+      </w:r>
+      <w:r>
+        <w:t>a partir de data compartida</w:t>
+      </w:r>
+      <w:r>
+        <w:t xml:space="preserve">, </w:t>
+      </w:r>
+      <w:r>
+        <w:t xml:space="preserve">como el </w:t>
+      </w:r>
+      <w:r>
+        <w:t xml:space="preserve">ejemplo </w:t>
+      </w:r>
+      <w:r>
+        <w:t xml:space="preserve">de las horas </w:t>
+      </w:r>
+      <w:r>
+        <w:t xml:space="preserve">de vuelo de la </w:t>
+      </w:r>
+      <w:bookmarkStart w:id="17" w:name="_Int_EM1NZ7p3"/>
+      <w:r>
+        <w:t>aerolínea</w:t>
+      </w:r>
+      <w:bookmarkEnd w:id="17"/>
+      <w:r>
+        <w:t xml:space="preserve"> </w:t>
+      </w:r>
+      <w:bookmarkStart w:id="18" w:name="_Int_KxmMeki0"/>
+      <w:r>
+        <w:t>canadiense</w:t>
+      </w:r>
+      <w:bookmarkEnd w:id="18"/>
+      <w:r>
+        <w:t>.</w:t>
+      </w:r>
+      <w:r>
+        <w:t xml:space="preserve"> </w:t>
+      </w:r>
+      <w:r>
+        <w:t xml:space="preserve">Esta </w:t>
+      </w:r>
+      <w:bookmarkStart w:id="19" w:name="_Int_E812FZiC"/>
+      <w:r>
+        <w:t>plataforma</w:t>
+      </w:r>
+      <w:bookmarkEnd w:id="19"/>
+      <w:r>
+        <w:t xml:space="preserve"> </w:t>
+      </w:r>
+      <w:r>
+        <w:t>colaborativa</w:t>
       </w:r>
       <w:r>
         <w:t>,</w:t>
@@ -1159,399 +1561,16 @@
         <w:t xml:space="preserve"> </w:t>
       </w:r>
       <w:r>
-        <w:t xml:space="preserve">ya </w:t>
-      </w:r>
-      <w:r>
-        <w:t>que</w:t>
-      </w:r>
-      <w:r>
-        <w:t xml:space="preserve"> </w:t>
-      </w:r>
-      <w:r>
-        <w:t xml:space="preserve">se </w:t>
-      </w:r>
-      <w:r>
-        <w:t xml:space="preserve">tuvo que </w:t>
-      </w:r>
-      <w:r>
-        <w:t xml:space="preserve">adaptar </w:t>
-      </w:r>
-      <w:r>
-        <w:t>al cambio</w:t>
-      </w:r>
-      <w:r>
-        <w:t xml:space="preserve">. </w:t>
-      </w:r>
-      <w:r>
-        <w:t xml:space="preserve">La iniciativa </w:t>
-      </w:r>
-      <w:r>
-        <w:t xml:space="preserve">mostro los </w:t>
-      </w:r>
-      <w:r>
-        <w:t xml:space="preserve">resultados que </w:t>
-      </w:r>
-      <w:r>
-        <w:t xml:space="preserve">se </w:t>
-      </w:r>
-      <w:bookmarkStart w:id="3" w:name="_Int_UwAQIkNr"/>
-      <w:r>
-        <w:t>podían</w:t>
-      </w:r>
-      <w:bookmarkEnd w:id="3"/>
-      <w:r>
-        <w:t xml:space="preserve"> tener al </w:t>
-      </w:r>
-      <w:r>
-        <w:t xml:space="preserve">monitorear </w:t>
-      </w:r>
-      <w:r>
-        <w:t xml:space="preserve">datos de </w:t>
-      </w:r>
-      <w:r>
-        <w:t xml:space="preserve">campo </w:t>
-      </w:r>
-      <w:bookmarkStart w:id="4" w:name="_Int_DwU8vEnR"/>
-      <w:r>
-        <w:t>directamente</w:t>
-      </w:r>
-      <w:bookmarkEnd w:id="4"/>
-      <w:r>
-        <w:t xml:space="preserve"> de </w:t>
-      </w:r>
-      <w:r>
-        <w:t xml:space="preserve">las </w:t>
-      </w:r>
-      <w:bookmarkStart w:id="5" w:name="_Int_Pd3o9YbK"/>
-      <w:r>
-        <w:t>máquinas</w:t>
-      </w:r>
-      <w:bookmarkEnd w:id="5"/>
-      <w:r>
-        <w:t xml:space="preserve"> </w:t>
-      </w:r>
-      <w:r>
-        <w:t xml:space="preserve">y poder </w:t>
-      </w:r>
-      <w:r>
-        <w:t>hacer predicciones</w:t>
-      </w:r>
-      <w:r>
-        <w:t xml:space="preserve">, </w:t>
-      </w:r>
-      <w:r>
-        <w:t xml:space="preserve">estos </w:t>
-      </w:r>
-      <w:r>
-        <w:t xml:space="preserve">resultados </w:t>
-      </w:r>
-      <w:bookmarkStart w:id="6" w:name="_Int_HhbydRQT"/>
-      <w:r>
-        <w:t>significaban</w:t>
-      </w:r>
-      <w:bookmarkEnd w:id="6"/>
-      <w:r>
-        <w:t xml:space="preserve"> </w:t>
-      </w:r>
-      <w:r>
-        <w:t xml:space="preserve">ahorros </w:t>
-      </w:r>
-      <w:r>
-        <w:t>de 1</w:t>
-      </w:r>
-      <w:r>
-        <w:t xml:space="preserve">% en </w:t>
-      </w:r>
-      <w:r>
-        <w:t xml:space="preserve">todas las </w:t>
-      </w:r>
-      <w:r>
-        <w:t xml:space="preserve">industrias que se </w:t>
-      </w:r>
-      <w:bookmarkStart w:id="7" w:name="_Int_lXu9Voob"/>
-      <w:r>
-        <w:t>aplicó</w:t>
-      </w:r>
-      <w:bookmarkEnd w:id="7"/>
-      <w:r>
-        <w:t xml:space="preserve">, </w:t>
-      </w:r>
-      <w:r>
-        <w:t>experimentalmente</w:t>
-      </w:r>
-      <w:r>
-        <w:t>.</w:t>
-      </w:r>
-      <w:r>
-        <w:t xml:space="preserve"> </w:t>
-      </w:r>
-      <w:r>
-        <w:t xml:space="preserve">Tuvieron </w:t>
-      </w:r>
-      <w:r>
-        <w:t xml:space="preserve">la </w:t>
-      </w:r>
-      <w:bookmarkStart w:id="8" w:name="_Int_6L0KSaCW"/>
-      <w:r>
-        <w:t>visión</w:t>
-      </w:r>
-      <w:bookmarkEnd w:id="8"/>
-      <w:r>
-        <w:t xml:space="preserve"> </w:t>
-      </w:r>
-      <w:r>
-        <w:t xml:space="preserve">apropiada para </w:t>
-      </w:r>
-      <w:bookmarkStart w:id="9" w:name="_Int_YYvxgCI7"/>
-      <w:r>
-        <w:t>darse</w:t>
-      </w:r>
-      <w:bookmarkEnd w:id="9"/>
-      <w:r>
-        <w:t xml:space="preserve"> </w:t>
-      </w:r>
-      <w:r>
-        <w:t xml:space="preserve">cuenta </w:t>
-      </w:r>
-      <w:r>
-        <w:t xml:space="preserve">de que </w:t>
-      </w:r>
-      <w:bookmarkStart w:id="10" w:name="_Int_ywBGhTbV"/>
-      <w:r>
-        <w:t>debía</w:t>
-      </w:r>
-      <w:bookmarkEnd w:id="10"/>
-      <w:r>
-        <w:t xml:space="preserve"> </w:t>
-      </w:r>
-      <w:r>
-        <w:t xml:space="preserve">existir un </w:t>
-      </w:r>
-      <w:r>
-        <w:t xml:space="preserve">ecosistema </w:t>
-      </w:r>
-      <w:r>
-        <w:t>para el buen</w:t>
-      </w:r>
-      <w:r>
-        <w:t xml:space="preserve"> </w:t>
-      </w:r>
-      <w:r>
-        <w:t xml:space="preserve">desempeño de la </w:t>
-      </w:r>
-      <w:bookmarkStart w:id="11" w:name="_Int_bfvhbVuf"/>
-      <w:r>
-        <w:t>iniciativa</w:t>
-      </w:r>
-      <w:bookmarkEnd w:id="11"/>
-      <w:r>
-        <w:t xml:space="preserve">, </w:t>
-      </w:r>
-      <w:r>
-        <w:t xml:space="preserve">haciendo una </w:t>
-      </w:r>
-      <w:bookmarkStart w:id="12" w:name="_Int_cNANFuh1"/>
-      <w:r>
-        <w:t>analogía</w:t>
-      </w:r>
-      <w:bookmarkEnd w:id="12"/>
-      <w:r>
-        <w:t xml:space="preserve"> del </w:t>
-      </w:r>
-      <w:r>
-        <w:t xml:space="preserve">impacto de </w:t>
-      </w:r>
-      <w:r>
-        <w:t xml:space="preserve">1000 </w:t>
-      </w:r>
-      <w:r>
-        <w:t xml:space="preserve">millones de </w:t>
-      </w:r>
-      <w:r>
-        <w:t xml:space="preserve">usuarios de </w:t>
-      </w:r>
-      <w:r>
-        <w:t>internet</w:t>
-      </w:r>
-      <w:r>
-        <w:t xml:space="preserve">, las </w:t>
-      </w:r>
-      <w:bookmarkStart w:id="13" w:name="_Int_SAZPwM82"/>
-      <w:r>
-        <w:t>expectativas</w:t>
-      </w:r>
-      <w:bookmarkEnd w:id="13"/>
-      <w:r>
-        <w:t xml:space="preserve"> en los </w:t>
-      </w:r>
-      <w:r>
-        <w:t>90s</w:t>
-      </w:r>
-      <w:r>
-        <w:t xml:space="preserve">, </w:t>
-      </w:r>
-      <w:r>
-        <w:t xml:space="preserve">versus la </w:t>
-      </w:r>
-      <w:bookmarkStart w:id="14" w:name="_Int_6wP9d8Wm"/>
-      <w:r>
-        <w:t>expectativa</w:t>
-      </w:r>
-      <w:bookmarkEnd w:id="14"/>
-      <w:r>
-        <w:t xml:space="preserve"> de </w:t>
-      </w:r>
-      <w:r>
-        <w:t xml:space="preserve">50 millones de </w:t>
-      </w:r>
-      <w:bookmarkStart w:id="15" w:name="_Int_m3W89MHf"/>
-      <w:r>
-        <w:t>máquinas</w:t>
-      </w:r>
-      <w:bookmarkEnd w:id="15"/>
-      <w:r>
-        <w:t xml:space="preserve"> </w:t>
-      </w:r>
-      <w:bookmarkStart w:id="16" w:name="_Int_G0O63Hdg"/>
-      <w:r>
-        <w:t>conectadas</w:t>
-      </w:r>
-      <w:bookmarkEnd w:id="16"/>
-      <w:r>
-        <w:t>.</w:t>
-      </w:r>
-      <w:r>
-        <w:t xml:space="preserve"> Esto los </w:t>
-      </w:r>
-      <w:r>
-        <w:t xml:space="preserve">llevo a </w:t>
-      </w:r>
-      <w:r>
-        <w:t xml:space="preserve">entender </w:t>
-      </w:r>
-      <w:r>
-        <w:t xml:space="preserve">que </w:t>
-      </w:r>
-      <w:bookmarkStart w:id="17" w:name="_Int_reXdtl0Y"/>
-      <w:r>
-        <w:t>debía</w:t>
-      </w:r>
-      <w:bookmarkEnd w:id="17"/>
-      <w:r>
-        <w:t xml:space="preserve"> </w:t>
-      </w:r>
-      <w:r>
-        <w:t xml:space="preserve">haber </w:t>
-      </w:r>
-      <w:r>
-        <w:t xml:space="preserve">una </w:t>
-      </w:r>
-      <w:bookmarkStart w:id="18" w:name="_Int_Q5TWpgA1"/>
-      <w:r>
-        <w:t>plataforma</w:t>
-      </w:r>
-      <w:bookmarkEnd w:id="18"/>
-      <w:r>
-        <w:t xml:space="preserve"> </w:t>
-      </w:r>
-      <w:r>
-        <w:t>abierta</w:t>
-      </w:r>
-      <w:r>
-        <w:t xml:space="preserve">, </w:t>
-      </w:r>
-      <w:r>
-        <w:t>colaborativa</w:t>
-      </w:r>
-      <w:r>
-        <w:t xml:space="preserve"> que </w:t>
-      </w:r>
-      <w:r>
-        <w:t xml:space="preserve">permitiera </w:t>
-      </w:r>
-      <w:r>
-        <w:t xml:space="preserve">a </w:t>
-      </w:r>
-      <w:r>
-        <w:t>terceros</w:t>
-      </w:r>
-      <w:r>
-        <w:t xml:space="preserve"> </w:t>
-      </w:r>
-      <w:r>
-        <w:t xml:space="preserve">generar </w:t>
-      </w:r>
-      <w:r>
-        <w:t xml:space="preserve">soluciones </w:t>
-      </w:r>
-      <w:r>
-        <w:t>a partir de data compartida</w:t>
-      </w:r>
-      <w:r>
-        <w:t xml:space="preserve">, </w:t>
-      </w:r>
-      <w:r>
-        <w:t xml:space="preserve">como el </w:t>
-      </w:r>
-      <w:r>
-        <w:t xml:space="preserve">ejemplo </w:t>
-      </w:r>
-      <w:r>
-        <w:t xml:space="preserve">de las horas </w:t>
-      </w:r>
-      <w:r>
-        <w:t xml:space="preserve">de vuelo de la </w:t>
-      </w:r>
-      <w:bookmarkStart w:id="19" w:name="_Int_EM1NZ7p3"/>
-      <w:r>
-        <w:t>aerolínea</w:t>
-      </w:r>
-      <w:bookmarkEnd w:id="19"/>
-      <w:r>
-        <w:t xml:space="preserve"> </w:t>
-      </w:r>
-      <w:bookmarkStart w:id="20" w:name="_Int_KxmMeki0"/>
-      <w:r>
-        <w:t>canadiense</w:t>
+        <w:t xml:space="preserve">sin embargo, </w:t>
+      </w:r>
+      <w:r>
+        <w:t xml:space="preserve">conlleva </w:t>
+      </w:r>
+      <w:bookmarkStart w:id="20" w:name="_Int_zFi5LBpo"/>
+      <w:r>
+        <w:t>asociarse</w:t>
       </w:r>
       <w:bookmarkEnd w:id="20"/>
-      <w:r>
-        <w:t>.</w:t>
-      </w:r>
-      <w:r>
-        <w:t xml:space="preserve"> </w:t>
-      </w:r>
-      <w:r>
-        <w:t xml:space="preserve">Esta </w:t>
-      </w:r>
-      <w:bookmarkStart w:id="21" w:name="_Int_E812FZiC"/>
-      <w:r>
-        <w:t>plataforma</w:t>
-      </w:r>
-      <w:bookmarkEnd w:id="21"/>
-      <w:r>
-        <w:t xml:space="preserve"> </w:t>
-      </w:r>
-      <w:r>
-        <w:t>colaborativa</w:t>
-      </w:r>
-      <w:r>
-        <w:t>,</w:t>
-      </w:r>
-      <w:r>
-        <w:t xml:space="preserve"> </w:t>
-      </w:r>
-      <w:r>
-        <w:t xml:space="preserve">sin embargo, </w:t>
-      </w:r>
-      <w:r>
-        <w:t xml:space="preserve">conlleva </w:t>
-      </w:r>
-      <w:bookmarkStart w:id="22" w:name="_Int_zFi5LBpo"/>
-      <w:r>
-        <w:t>asociarse</w:t>
-      </w:r>
-      <w:bookmarkEnd w:id="22"/>
       <w:r>
         <w:t xml:space="preserve"> con </w:t>
       </w:r>
@@ -1608,28 +1627,140 @@
       <w:r>
         <w:t xml:space="preserve">competidores </w:t>
       </w:r>
-      <w:bookmarkStart w:id="23" w:name="_Int_eeW5pYYc"/>
+      <w:bookmarkStart w:id="21" w:name="_Int_eeW5pYYc"/>
       <w:r>
         <w:t>aparezcan</w:t>
       </w:r>
+      <w:bookmarkEnd w:id="21"/>
+      <w:r>
+        <w:t xml:space="preserve"> en escena</w:t>
+      </w:r>
+      <w:r>
+        <w:t>,</w:t>
+      </w:r>
+      <w:r>
+        <w:t xml:space="preserve"> </w:t>
+      </w:r>
+      <w:r>
+        <w:t xml:space="preserve">gigantes como </w:t>
+      </w:r>
+      <w:bookmarkStart w:id="22" w:name="_Int_VpUPZvxm"/>
+      <w:r>
+        <w:t>Google</w:t>
+      </w:r>
+      <w:bookmarkEnd w:id="22"/>
+      <w:r>
+        <w:t xml:space="preserve">, </w:t>
+      </w:r>
+      <w:r>
+        <w:t xml:space="preserve">por </w:t>
+      </w:r>
+      <w:r>
+        <w:t xml:space="preserve">lo </w:t>
+      </w:r>
+      <w:r>
+        <w:t xml:space="preserve">que GE </w:t>
+      </w:r>
+      <w:r>
+        <w:t xml:space="preserve">debe </w:t>
+      </w:r>
+      <w:bookmarkStart w:id="23" w:name="_Int_xWw7IrMR"/>
+      <w:r>
+        <w:t>replantearse</w:t>
+      </w:r>
       <w:bookmarkEnd w:id="23"/>
       <w:r>
-        <w:t xml:space="preserve"> en escena</w:t>
-      </w:r>
-      <w:r>
-        <w:t>,</w:t>
-      </w:r>
+        <w:t xml:space="preserve"> en sus </w:t>
+      </w:r>
+      <w:r>
+        <w:t xml:space="preserve">diferentes </w:t>
+      </w:r>
+      <w:bookmarkStart w:id="24" w:name="_Int_nVyOTHSS"/>
+      <w:r>
+        <w:t>áreas</w:t>
+      </w:r>
+      <w:bookmarkEnd w:id="24"/>
+      <w:r>
+        <w:t xml:space="preserve"> de </w:t>
+      </w:r>
+      <w:r>
+        <w:t>desarrollo</w:t>
+      </w:r>
+      <w:r>
+        <w:t xml:space="preserve">, </w:t>
+      </w:r>
+      <w:r>
+        <w:t xml:space="preserve">a </w:t>
+      </w:r>
+      <w:bookmarkStart w:id="25" w:name="_Int_wtHSkVLL"/>
+      <w:r>
+        <w:t>través</w:t>
+      </w:r>
+      <w:bookmarkEnd w:id="25"/>
+      <w:r>
+        <w:t xml:space="preserve"> de sus </w:t>
+      </w:r>
+      <w:r>
+        <w:t xml:space="preserve">consejos, </w:t>
+      </w:r>
+      <w:r>
+        <w:t xml:space="preserve">u otras instancias </w:t>
+      </w:r>
+      <w:r>
+        <w:t xml:space="preserve">nuevas estos </w:t>
+      </w:r>
+      <w:r>
+        <w:t xml:space="preserve">escenarios </w:t>
+      </w:r>
+      <w:r>
+        <w:t xml:space="preserve">cambiantes, </w:t>
+      </w:r>
+      <w:r>
+        <w:t xml:space="preserve">y </w:t>
+      </w:r>
+      <w:bookmarkStart w:id="26" w:name="_Int_4kAlpdIN"/>
+      <w:r>
+        <w:t>vigilar</w:t>
+      </w:r>
+      <w:bookmarkEnd w:id="26"/>
+      <w:r>
+        <w:t xml:space="preserve"> la </w:t>
+      </w:r>
+      <w:bookmarkStart w:id="27" w:name="_Int_nYMApYrt"/>
+      <w:r>
+        <w:t>competencia</w:t>
+      </w:r>
+      <w:bookmarkEnd w:id="27"/>
       <w:r>
         <w:t xml:space="preserve"> </w:t>
       </w:r>
       <w:r>
-        <w:t xml:space="preserve">gigantes como </w:t>
-      </w:r>
-      <w:bookmarkStart w:id="24" w:name="_Int_VpUPZvxm"/>
-      <w:r>
-        <w:t>Google</w:t>
-      </w:r>
-      <w:bookmarkEnd w:id="24"/>
+        <w:t xml:space="preserve">potencial </w:t>
+      </w:r>
+      <w:bookmarkStart w:id="28" w:name="_Int_KdY5x7KO"/>
+      <w:r>
+        <w:t>de las</w:t>
+      </w:r>
+      <w:bookmarkEnd w:id="28"/>
+      <w:r>
+        <w:t xml:space="preserve"> </w:t>
+      </w:r>
+      <w:r>
+        <w:t xml:space="preserve">grandes </w:t>
+      </w:r>
+      <w:bookmarkStart w:id="29" w:name="_Int_VhMG1AUh"/>
+      <w:r>
+        <w:t>empresas</w:t>
+      </w:r>
+      <w:bookmarkEnd w:id="29"/>
+      <w:r>
+        <w:t xml:space="preserve"> </w:t>
+      </w:r>
+      <w:bookmarkStart w:id="30" w:name="_Int_fPCukrrt"/>
+      <w:r>
+        <w:t>tecnológicas</w:t>
+      </w:r>
+      <w:bookmarkEnd w:id="30"/>
       <w:r>
         <w:t xml:space="preserve">, </w:t>
       </w:r>
@@ -1637,131 +1768,19 @@
         <w:t xml:space="preserve">por </w:t>
       </w:r>
       <w:r>
-        <w:t xml:space="preserve">lo </w:t>
-      </w:r>
-      <w:r>
-        <w:t xml:space="preserve">que GE </w:t>
-      </w:r>
-      <w:r>
-        <w:t xml:space="preserve">debe </w:t>
-      </w:r>
-      <w:bookmarkStart w:id="25" w:name="_Int_xWw7IrMR"/>
-      <w:r>
-        <w:t>replantearse</w:t>
-      </w:r>
-      <w:bookmarkEnd w:id="25"/>
-      <w:r>
-        <w:t xml:space="preserve"> en sus </w:t>
-      </w:r>
-      <w:r>
-        <w:t xml:space="preserve">diferentes </w:t>
-      </w:r>
-      <w:bookmarkStart w:id="26" w:name="_Int_nVyOTHSS"/>
-      <w:r>
-        <w:t>áreas</w:t>
-      </w:r>
-      <w:bookmarkEnd w:id="26"/>
-      <w:r>
-        <w:t xml:space="preserve"> de </w:t>
-      </w:r>
-      <w:r>
-        <w:t>desarrollo</w:t>
-      </w:r>
-      <w:r>
-        <w:t xml:space="preserve">, </w:t>
-      </w:r>
-      <w:r>
-        <w:t xml:space="preserve">a </w:t>
-      </w:r>
-      <w:bookmarkStart w:id="27" w:name="_Int_wtHSkVLL"/>
-      <w:r>
-        <w:t>través</w:t>
-      </w:r>
-      <w:bookmarkEnd w:id="27"/>
-      <w:r>
-        <w:t xml:space="preserve"> de sus </w:t>
-      </w:r>
-      <w:r>
-        <w:t xml:space="preserve">consejos, </w:t>
-      </w:r>
-      <w:r>
-        <w:t xml:space="preserve">u otras instancias </w:t>
-      </w:r>
-      <w:r>
-        <w:t xml:space="preserve">nuevas estos </w:t>
-      </w:r>
-      <w:r>
-        <w:t xml:space="preserve">escenarios </w:t>
-      </w:r>
-      <w:r>
-        <w:t xml:space="preserve">cambiantes, </w:t>
-      </w:r>
-      <w:r>
-        <w:t xml:space="preserve">y </w:t>
-      </w:r>
-      <w:bookmarkStart w:id="28" w:name="_Int_4kAlpdIN"/>
-      <w:r>
-        <w:t>vigilar</w:t>
-      </w:r>
-      <w:bookmarkEnd w:id="28"/>
-      <w:r>
-        <w:t xml:space="preserve"> la </w:t>
-      </w:r>
-      <w:bookmarkStart w:id="29" w:name="_Int_nYMApYrt"/>
-      <w:r>
-        <w:t>competencia</w:t>
-      </w:r>
-      <w:bookmarkEnd w:id="29"/>
-      <w:r>
-        <w:t xml:space="preserve"> </w:t>
-      </w:r>
-      <w:r>
-        <w:t xml:space="preserve">potencial </w:t>
-      </w:r>
-      <w:bookmarkStart w:id="30" w:name="_Int_KdY5x7KO"/>
-      <w:r>
-        <w:t>de las</w:t>
-      </w:r>
-      <w:bookmarkEnd w:id="30"/>
-      <w:r>
-        <w:t xml:space="preserve"> </w:t>
-      </w:r>
-      <w:r>
-        <w:t xml:space="preserve">grandes </w:t>
-      </w:r>
-      <w:bookmarkStart w:id="31" w:name="_Int_VhMG1AUh"/>
-      <w:r>
-        <w:t>empresas</w:t>
+        <w:t xml:space="preserve">sobre </w:t>
+      </w:r>
+      <w:r>
+        <w:t xml:space="preserve">sus </w:t>
+      </w:r>
+      <w:r>
+        <w:t xml:space="preserve">competidores </w:t>
+      </w:r>
+      <w:bookmarkStart w:id="31" w:name="_Int_JRfBLqnY"/>
+      <w:r>
+        <w:t>tradicionales</w:t>
       </w:r>
       <w:bookmarkEnd w:id="31"/>
-      <w:r>
-        <w:t xml:space="preserve"> </w:t>
-      </w:r>
-      <w:bookmarkStart w:id="32" w:name="_Int_fPCukrrt"/>
-      <w:r>
-        <w:t>tecnológicas</w:t>
-      </w:r>
-      <w:bookmarkEnd w:id="32"/>
-      <w:r>
-        <w:t xml:space="preserve">, </w:t>
-      </w:r>
-      <w:r>
-        <w:t xml:space="preserve">por </w:t>
-      </w:r>
-      <w:r>
-        <w:t xml:space="preserve">sobre </w:t>
-      </w:r>
-      <w:r>
-        <w:t xml:space="preserve">sus </w:t>
-      </w:r>
-      <w:r>
-        <w:t xml:space="preserve">competidores </w:t>
-      </w:r>
-      <w:bookmarkStart w:id="33" w:name="_Int_JRfBLqnY"/>
-      <w:r>
-        <w:t>tradicionales</w:t>
-      </w:r>
-      <w:bookmarkEnd w:id="33"/>
       <w:r>
         <w:t>.</w:t>
       </w:r>
@@ -1778,7 +1797,11 @@
     </w:p>
     <w:p>
       <w:pPr>
-        <w:pStyle w:val="Ttulo2"/>
+        <w:pStyle w:val="Ttulo1"/>
+        <w:numPr>
+          <w:ilvl w:val="0"/>
+          <w:numId w:val="0"/>
+        </w:numPr>
         <w:rPr>
           <w:lang w:val="de-AT"/>
         </w:rPr>
@@ -1792,55 +1815,10 @@
     </w:p>
     <w:p>
       <w:pPr>
-        <w:shd w:val="clear" w:color="auto" w:fill="FDFDFD"/>
-        <w:spacing w:after="0" w:line="240" w:lineRule="auto"/>
-        <w:jc w:val="left"/>
-        <w:rPr>
-          <w:rFonts w:ascii="Segoe UI" w:eastAsia="Times New Roman" w:hAnsi="Segoe UI" w:cs="Segoe UI"/>
-          <w:sz w:val="21"/>
-          <w:szCs w:val="21"/>
-          <w:lang w:val="es-ES" w:eastAsia="es-CL"/>
-        </w:rPr>
-      </w:pPr>
-      <w:r>
-        <w:rPr>
-          <w:rFonts w:ascii="Segoe UI" w:eastAsia="Times New Roman" w:hAnsi="Segoe UI" w:cs="Segoe UI"/>
-          <w:sz w:val="21"/>
-          <w:szCs w:val="21"/>
-          <w:lang w:val="es-ES" w:eastAsia="es-CL"/>
-        </w:rPr>
-        <w:t xml:space="preserve">¿Cuáles son los próximos pasos? Desarrollar un plan de acción específico para que Beth Comstock y William </w:t>
-      </w:r>
-      <w:proofErr w:type="spellStart"/>
-      <w:r>
-        <w:rPr>
-          <w:rFonts w:ascii="Segoe UI" w:eastAsia="Times New Roman" w:hAnsi="Segoe UI" w:cs="Segoe UI"/>
-          <w:sz w:val="21"/>
-          <w:szCs w:val="21"/>
-          <w:lang w:val="es-ES" w:eastAsia="es-CL"/>
-        </w:rPr>
-        <w:t>Ruh</w:t>
-      </w:r>
-      <w:proofErr w:type="spellEnd"/>
-      <w:r>
-        <w:rPr>
-          <w:rFonts w:ascii="Segoe UI" w:eastAsia="Times New Roman" w:hAnsi="Segoe UI" w:cs="Segoe UI"/>
-          <w:sz w:val="21"/>
-          <w:szCs w:val="21"/>
-          <w:lang w:val="es-ES" w:eastAsia="es-CL"/>
-        </w:rPr>
-        <w:t xml:space="preserve"> trabajen juntos para acelerar los esfuerzos de Internet Industrial en los próximos cinco años</w:t>
-      </w:r>
-      <w:r>
-        <w:rPr>
-          <w:rFonts w:ascii="Segoe UI" w:eastAsia="Times New Roman" w:hAnsi="Segoe UI" w:cs="Segoe UI"/>
-          <w:sz w:val="21"/>
-          <w:szCs w:val="21"/>
-          <w:shd w:val="clear" w:color="auto" w:fill="D4D4D4"/>
-          <w:lang w:val="es-ES" w:eastAsia="es-CL"/>
-        </w:rPr>
-        <w:t>.</w:t>
-      </w:r>
+        <w:rPr>
+          <w:lang w:val="de-AT"/>
+        </w:rPr>
+      </w:pPr>
     </w:p>
     <w:p>
       <w:pPr>
@@ -1944,291 +1922,6 @@
       </w:r>
     </w:p>
     <w:p/>
-    <w:p/>
-    <w:p>
-      <w:pPr>
-        <w:pStyle w:val="Ttulo2"/>
-      </w:pPr>
-      <w:r>
-        <w:rPr>
-          <w:lang w:val="de-AT"/>
-        </w:rPr>
-        <w:lastRenderedPageBreak/>
-        <w:t xml:space="preserve">Who will be GE’s most feared competitor in five years? </w:t>
-      </w:r>
-      <w:r>
-        <w:rPr>
-          <w:lang w:val="en-US"/>
-        </w:rPr>
-        <w:t>Why?</w:t>
-      </w:r>
-    </w:p>
-    <w:p>
-      <w:pPr>
-        <w:shd w:val="clear" w:color="auto" w:fill="FDFDFD"/>
-        <w:spacing w:after="0" w:line="240" w:lineRule="auto"/>
-        <w:jc w:val="left"/>
-        <w:rPr>
-          <w:rFonts w:ascii="Segoe UI" w:eastAsia="Times New Roman" w:hAnsi="Segoe UI" w:cs="Segoe UI"/>
-          <w:sz w:val="21"/>
-          <w:szCs w:val="21"/>
-          <w:lang w:val="es-ES" w:eastAsia="es-CL"/>
-        </w:rPr>
-      </w:pPr>
-      <w:r>
-        <w:rPr>
-          <w:rFonts w:ascii="Segoe UI" w:eastAsia="Times New Roman" w:hAnsi="Segoe UI" w:cs="Segoe UI"/>
-          <w:sz w:val="21"/>
-          <w:szCs w:val="21"/>
-          <w:lang w:val="es-ES" w:eastAsia="es-CL"/>
-        </w:rPr>
-        <w:t>¿Quién será el competidor más temido de GE en cinco años? ¿Por qué?</w:t>
-      </w:r>
-    </w:p>
-    <w:p/>
-    <w:p>
-      <w:r>
-        <w:t>En el sector</w:t>
-      </w:r>
-      <w:r>
-        <w:t xml:space="preserve"> industrial </w:t>
-      </w:r>
-      <w:r>
-        <w:t>e</w:t>
-      </w:r>
-      <w:r>
-        <w:t>l competido</w:t>
-      </w:r>
-      <w:r>
-        <w:t>r más</w:t>
-      </w:r>
-      <w:r>
-        <w:t xml:space="preserve"> </w:t>
-      </w:r>
-      <w:r>
-        <w:t>fuerte es</w:t>
-      </w:r>
-      <w:r>
-        <w:t xml:space="preserve"> Siemens</w:t>
-      </w:r>
-      <w:r>
-        <w:t>.</w:t>
-      </w:r>
-      <w:r>
-        <w:t xml:space="preserve"> Siemens </w:t>
-      </w:r>
-      <w:r>
-        <w:t>está</w:t>
-      </w:r>
-      <w:r>
-        <w:t xml:space="preserve"> creciendo además de</w:t>
-      </w:r>
-      <w:r>
-        <w:t>l internet</w:t>
-      </w:r>
-      <w:r>
-        <w:t xml:space="preserve"> </w:t>
-      </w:r>
-      <w:r>
-        <w:t xml:space="preserve">industrial </w:t>
-      </w:r>
-      <w:r>
-        <w:t xml:space="preserve">en el mundo </w:t>
-      </w:r>
-      <w:r>
-        <w:t>d</w:t>
-      </w:r>
-      <w:r>
-        <w:t>e</w:t>
-      </w:r>
-      <w:r>
-        <w:t xml:space="preserve"> </w:t>
-      </w:r>
-      <w:r>
-        <w:t xml:space="preserve">la </w:t>
-      </w:r>
-      <w:r>
-        <w:t>robótica</w:t>
-      </w:r>
-      <w:r>
-        <w:t xml:space="preserve"> industrial </w:t>
-      </w:r>
-      <w:r>
-        <w:t xml:space="preserve">avanzada </w:t>
-      </w:r>
-      <w:r>
-        <w:t>para el mu</w:t>
-      </w:r>
-      <w:r>
-        <w:t>n</w:t>
-      </w:r>
-      <w:r>
-        <w:t xml:space="preserve">do </w:t>
-      </w:r>
-      <w:r>
-        <w:t xml:space="preserve">de la </w:t>
-      </w:r>
-      <w:r>
-        <w:t>automatización.</w:t>
-      </w:r>
-    </w:p>
-    <w:p>
-      <w:r>
-        <w:t>Por capacidad</w:t>
-      </w:r>
-      <w:r>
-        <w:t xml:space="preserve"> digital es Google u algún otro competidor que cuente con </w:t>
-      </w:r>
-      <w:r>
-        <w:t>f</w:t>
-      </w:r>
-      <w:r>
-        <w:t>uertes capacidades tecnol</w:t>
-      </w:r>
-      <w:r>
-        <w:t>ó</w:t>
-      </w:r>
-      <w:r>
-        <w:t>g</w:t>
-      </w:r>
-      <w:r>
-        <w:t>i</w:t>
-      </w:r>
-      <w:r>
-        <w:t>cas e integradoras (IBM</w:t>
-      </w:r>
-      <w:r>
-        <w:t>, ABB</w:t>
-      </w:r>
-      <w:r>
-        <w:t xml:space="preserve"> o </w:t>
-      </w:r>
-      <w:r>
-        <w:t>algún campeón desconocido en China)</w:t>
-      </w:r>
-      <w:r>
-        <w:t>.</w:t>
-      </w:r>
-    </w:p>
-    <w:p>
-      <w:r>
-        <w:t>En la práctica</w:t>
-      </w:r>
-      <w:r>
-        <w:t xml:space="preserve">, </w:t>
-      </w:r>
-      <w:r>
-        <w:t xml:space="preserve">GE participa en diversas industrias </w:t>
-      </w:r>
-      <w:r>
-        <w:t xml:space="preserve">dónde tiene </w:t>
-      </w:r>
-      <w:r>
-        <w:t xml:space="preserve">Buena penetración y presencia no obstante su capacidad interna de adopción de la Plataforma </w:t>
-      </w:r>
-      <w:proofErr w:type="gramStart"/>
-      <w:r>
-        <w:t>unificada</w:t>
-      </w:r>
-      <w:r>
-        <w:t>,</w:t>
-      </w:r>
-      <w:proofErr w:type="gramEnd"/>
-      <w:r>
-        <w:t xml:space="preserve"> </w:t>
-      </w:r>
-      <w:r>
-        <w:t xml:space="preserve">podría afectarle en el mediano plazo. </w:t>
-      </w:r>
-    </w:p>
-    <w:p>
-      <w:r>
-        <w:t>En líneas generales, la principal amenaza para un dominio a nivel de ecosistema para GE ser</w:t>
-      </w:r>
-      <w:r>
-        <w:t xml:space="preserve">á el advenimiento de un estándar abierto para </w:t>
-      </w:r>
-      <w:proofErr w:type="spellStart"/>
-      <w:r>
-        <w:t>IoT</w:t>
-      </w:r>
-      <w:proofErr w:type="spellEnd"/>
-      <w:r>
-        <w:t xml:space="preserve">, plataformas </w:t>
-      </w:r>
-      <w:proofErr w:type="spellStart"/>
-      <w:r>
-        <w:t>decentralizadas</w:t>
-      </w:r>
-      <w:proofErr w:type="spellEnd"/>
-      <w:r>
-        <w:t xml:space="preserve"> y </w:t>
-      </w:r>
-      <w:r>
-        <w:t>criptografía.</w:t>
-      </w:r>
-      <w:r>
-        <w:t xml:space="preserve"> </w:t>
-      </w:r>
-    </w:p>
-    <w:p>
-      <w:r>
-        <w:t>P</w:t>
-      </w:r>
-      <w:r>
-        <w:t>or ejemplo</w:t>
-      </w:r>
-      <w:r>
-        <w:t xml:space="preserve">: </w:t>
-      </w:r>
-      <w:proofErr w:type="spellStart"/>
-      <w:r>
-        <w:t>Healthcare</w:t>
-      </w:r>
-      <w:proofErr w:type="spellEnd"/>
-      <w:r>
-        <w:t xml:space="preserve"> </w:t>
-      </w:r>
-      <w:r>
-        <w:t>en India</w:t>
-      </w:r>
-      <w:r>
-        <w:t xml:space="preserve"> </w:t>
-      </w:r>
-      <w:r>
-        <w:t xml:space="preserve">dónde converge la necesidad de interoperabilidad, </w:t>
-      </w:r>
-      <w:r>
-        <w:t>seguridad, privacidad</w:t>
-      </w:r>
-      <w:r>
-        <w:t>;</w:t>
-      </w:r>
-      <w:r>
-        <w:t xml:space="preserve"> </w:t>
-      </w:r>
-      <w:r>
-        <w:t xml:space="preserve">eventualmente </w:t>
-      </w:r>
-      <w:r>
-        <w:t xml:space="preserve">será necesario poder manejar </w:t>
-      </w:r>
-      <w:r>
-        <w:t xml:space="preserve">diversos equipos de diversos fabricantes </w:t>
-      </w:r>
-      <w:r>
-        <w:t xml:space="preserve">en una </w:t>
-      </w:r>
-      <w:r>
-        <w:t>p</w:t>
-      </w:r>
-      <w:r>
-        <w:t>lataforma</w:t>
-      </w:r>
-      <w:r>
-        <w:t>.</w:t>
-      </w:r>
-    </w:p>
     <w:p/>
     <w:p>
       <w:pPr>
@@ -2237,241 +1930,498 @@
           <w:ilvl w:val="0"/>
           <w:numId w:val="0"/>
         </w:numPr>
-        <w:ind w:left="576"/>
-      </w:pPr>
+        <w:ind w:left="576" w:hanging="576"/>
+        <w:rPr>
+          <w:lang w:val="en-US"/>
+        </w:rPr>
+      </w:pPr>
+      <w:r>
+        <w:rPr>
+          <w:lang w:val="de-AT"/>
+        </w:rPr>
+        <w:lastRenderedPageBreak/>
+        <w:t xml:space="preserve">Who will be GE’s most feared competitor in five years? </w:t>
+      </w:r>
+      <w:r>
+        <w:rPr>
+          <w:lang w:val="en-US"/>
+        </w:rPr>
+        <w:t>Why?</w:t>
+      </w:r>
+    </w:p>
+    <w:p/>
+    <w:p>
+      <w:r>
+        <w:t>En el sector</w:t>
+      </w:r>
+      <w:r>
+        <w:t xml:space="preserve"> industrial </w:t>
+      </w:r>
+      <w:r>
+        <w:t>e</w:t>
+      </w:r>
+      <w:r>
+        <w:t>l competido</w:t>
+      </w:r>
+      <w:r>
+        <w:t>r más</w:t>
+      </w:r>
+      <w:r>
+        <w:t xml:space="preserve"> </w:t>
+      </w:r>
+      <w:r>
+        <w:t>fuerte es</w:t>
+      </w:r>
+      <w:r>
+        <w:t xml:space="preserve"> Siemens</w:t>
+      </w:r>
+      <w:r>
+        <w:t>.</w:t>
+      </w:r>
+      <w:r>
+        <w:t xml:space="preserve"> Siemens </w:t>
+      </w:r>
+      <w:r>
+        <w:t>está</w:t>
+      </w:r>
+      <w:r>
+        <w:t xml:space="preserve"> creciendo además de</w:t>
+      </w:r>
+      <w:r>
+        <w:t>l internet</w:t>
+      </w:r>
+      <w:r>
+        <w:t xml:space="preserve"> </w:t>
+      </w:r>
+      <w:r>
+        <w:t xml:space="preserve">industrial </w:t>
+      </w:r>
+      <w:r>
+        <w:t xml:space="preserve">en el mundo </w:t>
+      </w:r>
+      <w:r>
+        <w:t>d</w:t>
+      </w:r>
+      <w:r>
+        <w:t>e</w:t>
+      </w:r>
+      <w:r>
+        <w:t xml:space="preserve"> </w:t>
+      </w:r>
+      <w:r>
+        <w:t xml:space="preserve">la </w:t>
+      </w:r>
+      <w:r>
+        <w:t>robótica</w:t>
+      </w:r>
+      <w:r>
+        <w:t xml:space="preserve"> industrial </w:t>
+      </w:r>
+      <w:r>
+        <w:t xml:space="preserve">avanzada </w:t>
+      </w:r>
+      <w:r>
+        <w:t>para el mu</w:t>
+      </w:r>
+      <w:r>
+        <w:t>n</w:t>
+      </w:r>
+      <w:r>
+        <w:t xml:space="preserve">do </w:t>
+      </w:r>
+      <w:r>
+        <w:t xml:space="preserve">de la </w:t>
+      </w:r>
+      <w:r>
+        <w:t>automatización.</w:t>
+      </w:r>
     </w:p>
     <w:p>
-      <w:pPr>
-        <w:pStyle w:val="Ttulo2"/>
-        <w:rPr>
-          <w:lang w:val="de-AT"/>
-        </w:rPr>
-      </w:pPr>
-      <w:r>
-        <w:rPr>
-          <w:lang w:val="de-AT"/>
-        </w:rPr>
-        <w:t>What do you think GE’s stock price will be in five years? Will it outperform the market?</w:t>
+      <w:r>
+        <w:t>Por capacidad</w:t>
+      </w:r>
+      <w:r>
+        <w:t xml:space="preserve"> digital es Google u algún otro competidor que cuente con </w:t>
+      </w:r>
+      <w:r>
+        <w:t>f</w:t>
+      </w:r>
+      <w:r>
+        <w:t>uertes capacidades tecnol</w:t>
+      </w:r>
+      <w:r>
+        <w:t>ó</w:t>
+      </w:r>
+      <w:r>
+        <w:t>g</w:t>
+      </w:r>
+      <w:r>
+        <w:t>i</w:t>
+      </w:r>
+      <w:r>
+        <w:t>cas e integradoras (IBM</w:t>
+      </w:r>
+      <w:r>
+        <w:t>, ABB</w:t>
+      </w:r>
+      <w:r>
+        <w:t xml:space="preserve"> o </w:t>
+      </w:r>
+      <w:r>
+        <w:t>algún campeón desconocido en China)</w:t>
+      </w:r>
+      <w:r>
+        <w:t>.</w:t>
       </w:r>
     </w:p>
     <w:p>
-      <w:pPr>
-        <w:shd w:val="clear" w:color="auto" w:fill="FDFDFD"/>
-        <w:spacing w:after="0" w:line="240" w:lineRule="auto"/>
-        <w:jc w:val="left"/>
-        <w:rPr>
-          <w:rFonts w:ascii="Segoe UI" w:eastAsia="Times New Roman" w:hAnsi="Segoe UI" w:cs="Segoe UI"/>
-          <w:sz w:val="21"/>
-          <w:szCs w:val="21"/>
-          <w:lang w:val="es-ES" w:eastAsia="es-CL"/>
-        </w:rPr>
-      </w:pPr>
-      <w:r>
-        <w:rPr>
-          <w:rFonts w:ascii="Segoe UI" w:eastAsia="Times New Roman" w:hAnsi="Segoe UI" w:cs="Segoe UI"/>
-          <w:sz w:val="21"/>
-          <w:szCs w:val="21"/>
-          <w:lang w:val="es-ES" w:eastAsia="es-CL"/>
-        </w:rPr>
-        <w:t>¿Cuál crees que será el precio de las acciones de GE en cinco años? ¿Superará al mercado?</w:t>
+      <w:r>
+        <w:t>En la práctica</w:t>
+      </w:r>
+      <w:r>
+        <w:t xml:space="preserve">, </w:t>
+      </w:r>
+      <w:r>
+        <w:t xml:space="preserve">GE participa en diversas industrias </w:t>
+      </w:r>
+      <w:r>
+        <w:t xml:space="preserve">dónde tiene </w:t>
+      </w:r>
+      <w:r>
+        <w:t xml:space="preserve">Buena penetración y presencia no obstante su capacidad interna de adopción de la Plataforma </w:t>
+      </w:r>
+      <w:proofErr w:type="gramStart"/>
+      <w:r>
+        <w:t>unificada</w:t>
+      </w:r>
+      <w:r>
+        <w:t>,</w:t>
+      </w:r>
+      <w:proofErr w:type="gramEnd"/>
+      <w:r>
+        <w:t xml:space="preserve"> </w:t>
+      </w:r>
+      <w:r>
+        <w:t xml:space="preserve">podría afectarle en el mediano plazo. </w:t>
       </w:r>
     </w:p>
     <w:p>
-      <w:pPr>
-        <w:rPr>
-          <w:lang w:val="de-AT"/>
-        </w:rPr>
-      </w:pPr>
-      <w:r>
-        <w:rPr>
-          <w:lang w:val="de-AT"/>
-        </w:rPr>
+      <w:r>
+        <w:t>En líneas generales, la principal amenaza para un dominio a nivel de ecosistema para GE ser</w:t>
+      </w:r>
+      <w:r>
+        <w:t xml:space="preserve">á el advenimiento de un estándar abierto para </w:t>
+      </w:r>
+      <w:proofErr w:type="spellStart"/>
+      <w:r>
+        <w:t>IoT</w:t>
+      </w:r>
+      <w:proofErr w:type="spellEnd"/>
+      <w:r>
+        <w:t xml:space="preserve">, plataformas </w:t>
+      </w:r>
+      <w:proofErr w:type="spellStart"/>
+      <w:r>
+        <w:t>decentralizadas</w:t>
+      </w:r>
+      <w:proofErr w:type="spellEnd"/>
+      <w:r>
+        <w:t xml:space="preserve"> y </w:t>
+      </w:r>
+      <w:r>
+        <w:t>criptografía.</w:t>
+      </w:r>
+      <w:r>
         <w:t xml:space="preserve"> </w:t>
       </w:r>
     </w:p>
     <w:p>
-      <w:pPr>
-        <w:rPr>
-          <w:lang w:val="de-AT"/>
-        </w:rPr>
-      </w:pPr>
-      <w:r>
-        <w:rPr>
-          <w:lang w:val="de-AT"/>
-        </w:rPr>
-        <w:t xml:space="preserve">El precio </w:t>
-      </w:r>
-      <w:r>
-        <w:rPr>
-          <w:lang w:val="de-AT"/>
-        </w:rPr>
-        <w:t>de General Electric</w:t>
-      </w:r>
-      <w:r>
-        <w:rPr>
-          <w:lang w:val="de-AT"/>
-        </w:rPr>
-        <w:t>, sin duda será mayor al actual</w:t>
-      </w:r>
-      <w:r>
-        <w:rPr>
-          <w:lang w:val="de-AT"/>
-        </w:rPr>
-        <w:t xml:space="preserve"> de 84 dolares por acción</w:t>
-      </w:r>
-      <w:r>
-        <w:rPr>
-          <w:lang w:val="de-AT"/>
-        </w:rPr>
-        <w:t>. L</w:t>
-      </w:r>
-      <w:r>
-        <w:rPr>
-          <w:lang w:val="de-AT"/>
-        </w:rPr>
-        <w:t xml:space="preserve">as acciones en la actualidad se </w:t>
-      </w:r>
-      <w:r>
-        <w:rPr>
-          <w:lang w:val="de-AT"/>
-        </w:rPr>
-        <w:t>ha</w:t>
-      </w:r>
-      <w:r>
-        <w:rPr>
-          <w:lang w:val="de-AT"/>
-        </w:rPr>
-        <w:t>n</w:t>
-      </w:r>
-      <w:r>
-        <w:rPr>
-          <w:lang w:val="de-AT"/>
-        </w:rPr>
-        <w:t xml:space="preserve"> visto afectad</w:t>
-      </w:r>
-      <w:r>
-        <w:rPr>
-          <w:lang w:val="de-AT"/>
-        </w:rPr>
-        <w:t xml:space="preserve">as </w:t>
-      </w:r>
-      <w:r>
-        <w:rPr>
-          <w:lang w:val="de-AT"/>
-        </w:rPr>
-        <w:t xml:space="preserve">por factores externos </w:t>
-      </w:r>
-      <w:r>
-        <w:rPr>
-          <w:lang w:val="de-AT"/>
-        </w:rPr>
-        <w:t>(Guerra Rusia, pandemia, inflación, etc)</w:t>
-      </w:r>
-      <w:r>
-        <w:rPr>
-          <w:lang w:val="de-AT"/>
-        </w:rPr>
+      <w:r>
+        <w:t>P</w:t>
+      </w:r>
+      <w:r>
+        <w:t>or ejemplo</w:t>
+      </w:r>
+      <w:r>
+        <w:t xml:space="preserve">: </w:t>
+      </w:r>
+      <w:proofErr w:type="spellStart"/>
+      <w:r>
+        <w:t>Healthcare</w:t>
+      </w:r>
+      <w:proofErr w:type="spellEnd"/>
+      <w:r>
         <w:t xml:space="preserve"> </w:t>
       </w:r>
       <w:r>
-        <w:rPr>
-          <w:lang w:val="de-AT"/>
-        </w:rPr>
-        <w:t xml:space="preserve"> que</w:t>
-      </w:r>
-      <w:r>
-        <w:rPr>
-          <w:lang w:val="de-AT"/>
-        </w:rPr>
+        <w:t>en India</w:t>
+      </w:r>
+      <w:r>
         <w:t xml:space="preserve"> </w:t>
       </w:r>
       <w:r>
-        <w:rPr>
-          <w:lang w:val="de-AT"/>
-        </w:rPr>
-        <w:t>repercuten</w:t>
-      </w:r>
-      <w:r>
-        <w:rPr>
-          <w:lang w:val="de-AT"/>
-        </w:rPr>
-        <w:t xml:space="preserve"> directamente </w:t>
-      </w:r>
-      <w:r>
-        <w:rPr>
-          <w:lang w:val="de-AT"/>
-        </w:rPr>
-        <w:t>en</w:t>
-      </w:r>
-      <w:r>
-        <w:rPr>
-          <w:lang w:val="de-AT"/>
-        </w:rPr>
-        <w:t xml:space="preserve"> la industria de la tecnología</w:t>
-      </w:r>
-      <w:r>
-        <w:rPr>
-          <w:lang w:val="de-AT"/>
-        </w:rPr>
-        <w:t xml:space="preserve">, sin embargo, en 5 años más se espera una estabilización económica y sumado </w:t>
-      </w:r>
-      <w:r>
-        <w:rPr>
-          <w:lang w:val="de-AT"/>
-        </w:rPr>
-        <w:t>a una mayor adaptación</w:t>
-      </w:r>
-      <w:r>
-        <w:rPr>
-          <w:lang w:val="de-AT"/>
-        </w:rPr>
-        <w:t xml:space="preserve"> del internet industrial</w:t>
-      </w:r>
-      <w:r>
-        <w:rPr>
-          <w:lang w:val="de-AT"/>
-        </w:rPr>
-        <w:t xml:space="preserve">, </w:t>
-      </w:r>
-      <w:r>
-        <w:rPr>
-          <w:lang w:val="de-AT"/>
-        </w:rPr>
-        <w:t xml:space="preserve">al menos </w:t>
-      </w:r>
-      <w:r>
-        <w:rPr>
-          <w:lang w:val="de-AT"/>
-        </w:rPr>
-        <w:t xml:space="preserve">recuperaría </w:t>
-      </w:r>
-      <w:r>
-        <w:rPr>
-          <w:lang w:val="de-AT"/>
-        </w:rPr>
-        <w:t>el valor de 150 dolares por acción</w:t>
-      </w:r>
-      <w:r>
-        <w:rPr>
-          <w:lang w:val="de-AT"/>
-        </w:rPr>
-        <w:t xml:space="preserve"> que </w:t>
-      </w:r>
-      <w:r>
-        <w:rPr>
-          <w:lang w:val="de-AT"/>
-        </w:rPr>
-        <w:t>costaba hace 5 años</w:t>
-      </w:r>
-      <w:r>
-        <w:rPr>
-          <w:lang w:val="de-AT"/>
-        </w:rPr>
-        <w:t xml:space="preserve">. </w:t>
+        <w:t xml:space="preserve">dónde converge la necesidad de interoperabilidad, </w:t>
+      </w:r>
+      <w:r>
+        <w:t>seguridad, privacidad</w:t>
+      </w:r>
+      <w:r>
+        <w:t>;</w:t>
+      </w:r>
+      <w:r>
+        <w:t xml:space="preserve"> </w:t>
+      </w:r>
+      <w:r>
+        <w:t xml:space="preserve">eventualmente </w:t>
+      </w:r>
+      <w:r>
+        <w:t xml:space="preserve">será necesario poder manejar </w:t>
+      </w:r>
+      <w:r>
+        <w:t xml:space="preserve">diversos equipos de diversos fabricantes </w:t>
+      </w:r>
+      <w:r>
+        <w:t xml:space="preserve">en una </w:t>
+      </w:r>
+      <w:r>
+        <w:t>p</w:t>
+      </w:r>
+      <w:r>
+        <w:t>lataforma</w:t>
+      </w:r>
+      <w:r>
+        <w:t>.</w:t>
       </w:r>
     </w:p>
     <w:p>
       <w:pPr>
+        <w:pStyle w:val="Ttulo2"/>
+        <w:numPr>
+          <w:ilvl w:val="0"/>
+          <w:numId w:val="0"/>
+        </w:numPr>
+        <w:ind w:left="576" w:hanging="576"/>
+        <w:rPr>
+          <w:lang w:val="de-AT"/>
+        </w:rPr>
+      </w:pPr>
+    </w:p>
+    <w:p>
+      <w:pPr>
+        <w:pStyle w:val="Ttulo2"/>
+        <w:numPr>
+          <w:ilvl w:val="0"/>
+          <w:numId w:val="0"/>
+        </w:numPr>
+        <w:ind w:left="576" w:hanging="576"/>
+        <w:rPr>
+          <w:lang w:val="de-AT"/>
+        </w:rPr>
+      </w:pPr>
+      <w:r>
+        <w:rPr>
+          <w:lang w:val="de-AT"/>
+        </w:rPr>
+        <w:t>What do you think GE’s stock price will be in five years? Will it outperform the market?</w:t>
+      </w:r>
+    </w:p>
+    <w:p>
+      <w:pPr>
+        <w:rPr>
+          <w:lang w:val="de-AT"/>
+        </w:rPr>
+      </w:pPr>
+    </w:p>
+    <w:p>
+      <w:pPr>
+        <w:rPr>
+          <w:lang w:val="de-AT"/>
+        </w:rPr>
+      </w:pPr>
+      <w:r>
+        <w:rPr>
+          <w:lang w:val="de-AT"/>
+        </w:rPr>
+        <w:t xml:space="preserve">El precio </w:t>
+      </w:r>
+      <w:r>
+        <w:rPr>
+          <w:lang w:val="de-AT"/>
+        </w:rPr>
+        <w:t>de General Electric</w:t>
+      </w:r>
+      <w:r>
+        <w:rPr>
+          <w:lang w:val="de-AT"/>
+        </w:rPr>
+        <w:t>, sin duda será mayor al actual</w:t>
+      </w:r>
+      <w:r>
+        <w:rPr>
+          <w:lang w:val="de-AT"/>
+        </w:rPr>
+        <w:t xml:space="preserve"> de 84 dolares por acción</w:t>
+      </w:r>
+      <w:r>
+        <w:rPr>
+          <w:lang w:val="de-AT"/>
+        </w:rPr>
+        <w:t>. L</w:t>
+      </w:r>
+      <w:r>
+        <w:rPr>
+          <w:lang w:val="de-AT"/>
+        </w:rPr>
+        <w:t xml:space="preserve">as acciones en la actualidad se </w:t>
+      </w:r>
+      <w:r>
+        <w:rPr>
+          <w:lang w:val="de-AT"/>
+        </w:rPr>
+        <w:t>ha</w:t>
+      </w:r>
+      <w:r>
+        <w:rPr>
+          <w:lang w:val="de-AT"/>
+        </w:rPr>
+        <w:t>n</w:t>
+      </w:r>
+      <w:r>
+        <w:rPr>
+          <w:lang w:val="de-AT"/>
+        </w:rPr>
+        <w:t xml:space="preserve"> visto afectad</w:t>
+      </w:r>
+      <w:r>
+        <w:rPr>
+          <w:lang w:val="de-AT"/>
+        </w:rPr>
+        <w:t xml:space="preserve">as </w:t>
+      </w:r>
+      <w:r>
+        <w:rPr>
+          <w:lang w:val="de-AT"/>
+        </w:rPr>
+        <w:t xml:space="preserve">por factores externos </w:t>
+      </w:r>
+      <w:r>
+        <w:rPr>
+          <w:lang w:val="de-AT"/>
+        </w:rPr>
+        <w:t>(Guerra Rusia, pandemia, inflación, etc)</w:t>
+      </w:r>
+      <w:r>
+        <w:rPr>
+          <w:lang w:val="de-AT"/>
+        </w:rPr>
+        <w:t xml:space="preserve"> </w:t>
+      </w:r>
+      <w:r>
+        <w:rPr>
+          <w:lang w:val="de-AT"/>
+        </w:rPr>
+        <w:t xml:space="preserve"> que</w:t>
+      </w:r>
+      <w:r>
+        <w:rPr>
+          <w:lang w:val="de-AT"/>
+        </w:rPr>
+        <w:t xml:space="preserve"> </w:t>
+      </w:r>
+      <w:r>
+        <w:rPr>
+          <w:lang w:val="de-AT"/>
+        </w:rPr>
+        <w:t>repercuten</w:t>
+      </w:r>
+      <w:r>
+        <w:rPr>
+          <w:lang w:val="de-AT"/>
+        </w:rPr>
+        <w:t xml:space="preserve"> directamente </w:t>
+      </w:r>
+      <w:r>
+        <w:rPr>
+          <w:lang w:val="de-AT"/>
+        </w:rPr>
+        <w:t>en</w:t>
+      </w:r>
+      <w:r>
+        <w:rPr>
+          <w:lang w:val="de-AT"/>
+        </w:rPr>
+        <w:t xml:space="preserve"> la industria de la tecnología</w:t>
+      </w:r>
+      <w:r>
+        <w:rPr>
+          <w:lang w:val="de-AT"/>
+        </w:rPr>
+        <w:t xml:space="preserve">, sin embargo, en 5 años más se espera una estabilización económica y sumado </w:t>
+      </w:r>
+      <w:r>
+        <w:rPr>
+          <w:lang w:val="de-AT"/>
+        </w:rPr>
+        <w:t>a una mayor adaptación</w:t>
+      </w:r>
+      <w:r>
+        <w:rPr>
+          <w:lang w:val="de-AT"/>
+        </w:rPr>
+        <w:t xml:space="preserve"> del internet industrial</w:t>
+      </w:r>
+      <w:r>
+        <w:rPr>
+          <w:lang w:val="de-AT"/>
+        </w:rPr>
+        <w:t xml:space="preserve">, </w:t>
+      </w:r>
+      <w:r>
+        <w:rPr>
+          <w:lang w:val="de-AT"/>
+        </w:rPr>
+        <w:t xml:space="preserve">al menos </w:t>
+      </w:r>
+      <w:r>
+        <w:rPr>
+          <w:lang w:val="de-AT"/>
+        </w:rPr>
+        <w:t xml:space="preserve">recuperaría </w:t>
+      </w:r>
+      <w:r>
+        <w:rPr>
+          <w:lang w:val="de-AT"/>
+        </w:rPr>
+        <w:t>el valor de 150 dolares por acción</w:t>
+      </w:r>
+      <w:r>
+        <w:rPr>
+          <w:lang w:val="de-AT"/>
+        </w:rPr>
+        <w:t xml:space="preserve"> que </w:t>
+      </w:r>
+      <w:r>
+        <w:rPr>
+          <w:lang w:val="de-AT"/>
+        </w:rPr>
+        <w:t>costaba hace 5 años</w:t>
+      </w:r>
+      <w:r>
+        <w:rPr>
+          <w:lang w:val="de-AT"/>
+        </w:rPr>
+        <w:t xml:space="preserve">. </w:t>
+      </w:r>
+    </w:p>
+    <w:p>
+      <w:pPr>
+        <w:rPr>
+          <w:lang w:val="de-AT"/>
+        </w:rPr>
+      </w:pPr>
+    </w:p>
+    <w:p>
+      <w:pPr>
         <w:jc w:val="center"/>
         <w:rPr>
           <w:lang w:val="de-AT"/>
@@ -2479,6 +2429,7 @@
       </w:pPr>
       <w:r>
         <w:rPr>
+          <w:noProof/>
           <w:lang w:val="de-AT"/>
         </w:rPr>
         <w:drawing>
@@ -2762,7 +2713,7 @@
           <v:path o:extrusionok="f" gradientshapeok="t" o:connecttype="rect"/>
           <o:lock v:ext="edit" aspectratio="t"/>
         </v:shapetype>
-        <v:shape id="_x0000_i1025" type="#_x0000_t75" style="width:181.65pt;height:44.9pt">
+        <v:shape id="_x0000_i1025" type="#_x0000_t75" style="width:181.6pt;height:44.75pt">
           <v:imagedata r:id="rId1" o:title="logo 2" croptop="20535f" cropbottom="19661f" cropleft="7802f" cropright="6242f"/>
         </v:shape>
       </w:pict>
@@ -3907,6 +3858,95 @@
     </w:lvl>
   </w:abstractNum>
   <w:abstractNum w:abstractNumId="9" w15:restartNumberingAfterBreak="0">
+    <w:nsid w:val="52B5409F"/>
+    <w:multiLevelType w:val="hybridMultilevel"/>
+    <w:tmpl w:val="C4AEE924"/>
+    <w:lvl w:ilvl="0" w:tplc="07B2B24C">
+      <w:start w:val="1"/>
+      <w:numFmt w:val="decimal"/>
+      <w:lvlText w:val="%1."/>
+      <w:lvlJc w:val="left"/>
+      <w:pPr>
+        <w:ind w:left="720" w:hanging="360"/>
+      </w:pPr>
+      <w:rPr>
+        <w:rFonts w:hint="default"/>
+      </w:rPr>
+    </w:lvl>
+    <w:lvl w:ilvl="1" w:tplc="340A0019">
+      <w:start w:val="1"/>
+      <w:numFmt w:val="lowerLetter"/>
+      <w:lvlText w:val="%2."/>
+      <w:lvlJc w:val="left"/>
+      <w:pPr>
+        <w:ind w:left="1440" w:hanging="360"/>
+      </w:pPr>
+    </w:lvl>
+    <w:lvl w:ilvl="2" w:tplc="340A001B" w:tentative="1">
+      <w:start w:val="1"/>
+      <w:numFmt w:val="lowerRoman"/>
+      <w:lvlText w:val="%3."/>
+      <w:lvlJc w:val="right"/>
+      <w:pPr>
+        <w:ind w:left="2160" w:hanging="180"/>
+      </w:pPr>
+    </w:lvl>
+    <w:lvl w:ilvl="3" w:tplc="340A000F" w:tentative="1">
+      <w:start w:val="1"/>
+      <w:numFmt w:val="decimal"/>
+      <w:lvlText w:val="%4."/>
+      <w:lvlJc w:val="left"/>
+      <w:pPr>
+        <w:ind w:left="2880" w:hanging="360"/>
+      </w:pPr>
+    </w:lvl>
+    <w:lvl w:ilvl="4" w:tplc="340A0019" w:tentative="1">
+      <w:start w:val="1"/>
+      <w:numFmt w:val="lowerLetter"/>
+      <w:lvlText w:val="%5."/>
+      <w:lvlJc w:val="left"/>
+      <w:pPr>
+        <w:ind w:left="3600" w:hanging="360"/>
+      </w:pPr>
+    </w:lvl>
+    <w:lvl w:ilvl="5" w:tplc="340A001B" w:tentative="1">
+      <w:start w:val="1"/>
+      <w:numFmt w:val="lowerRoman"/>
+      <w:lvlText w:val="%6."/>
+      <w:lvlJc w:val="right"/>
+      <w:pPr>
+        <w:ind w:left="4320" w:hanging="180"/>
+      </w:pPr>
+    </w:lvl>
+    <w:lvl w:ilvl="6" w:tplc="340A000F" w:tentative="1">
+      <w:start w:val="1"/>
+      <w:numFmt w:val="decimal"/>
+      <w:lvlText w:val="%7."/>
+      <w:lvlJc w:val="left"/>
+      <w:pPr>
+        <w:ind w:left="5040" w:hanging="360"/>
+      </w:pPr>
+    </w:lvl>
+    <w:lvl w:ilvl="7" w:tplc="340A0019" w:tentative="1">
+      <w:start w:val="1"/>
+      <w:numFmt w:val="lowerLetter"/>
+      <w:lvlText w:val="%8."/>
+      <w:lvlJc w:val="left"/>
+      <w:pPr>
+        <w:ind w:left="5760" w:hanging="360"/>
+      </w:pPr>
+    </w:lvl>
+    <w:lvl w:ilvl="8" w:tplc="340A001B" w:tentative="1">
+      <w:start w:val="1"/>
+      <w:numFmt w:val="lowerRoman"/>
+      <w:lvlText w:val="%9."/>
+      <w:lvlJc w:val="right"/>
+      <w:pPr>
+        <w:ind w:left="6480" w:hanging="180"/>
+      </w:pPr>
+    </w:lvl>
+  </w:abstractNum>
+  <w:abstractNum w:abstractNumId="10" w15:restartNumberingAfterBreak="0">
     <w:nsid w:val="53CF6F67"/>
     <w:multiLevelType w:val="hybridMultilevel"/>
     <w:tmpl w:val="ED4AEAAA"/>
@@ -4019,7 +4059,7 @@
       </w:rPr>
     </w:lvl>
   </w:abstractNum>
-  <w:abstractNum w:abstractNumId="10" w15:restartNumberingAfterBreak="0">
+  <w:abstractNum w:abstractNumId="11" w15:restartNumberingAfterBreak="0">
     <w:nsid w:val="558B757A"/>
     <w:multiLevelType w:val="hybridMultilevel"/>
     <w:tmpl w:val="40FEC76C"/>
@@ -4132,7 +4172,7 @@
       </w:rPr>
     </w:lvl>
   </w:abstractNum>
-  <w:abstractNum w:abstractNumId="11" w15:restartNumberingAfterBreak="0">
+  <w:abstractNum w:abstractNumId="12" w15:restartNumberingAfterBreak="0">
     <w:nsid w:val="581B39E2"/>
     <w:multiLevelType w:val="multilevel"/>
     <w:tmpl w:val="20000025"/>
@@ -4227,7 +4267,7 @@
       </w:pPr>
     </w:lvl>
   </w:abstractNum>
-  <w:abstractNum w:abstractNumId="12" w15:restartNumberingAfterBreak="0">
+  <w:abstractNum w:abstractNumId="13" w15:restartNumberingAfterBreak="0">
     <w:nsid w:val="684C7663"/>
     <w:multiLevelType w:val="hybridMultilevel"/>
     <w:tmpl w:val="17CE8602"/>
@@ -4340,7 +4380,7 @@
       </w:rPr>
     </w:lvl>
   </w:abstractNum>
-  <w:abstractNum w:abstractNumId="13" w15:restartNumberingAfterBreak="0">
+  <w:abstractNum w:abstractNumId="14" w15:restartNumberingAfterBreak="0">
     <w:nsid w:val="713B2FBB"/>
     <w:multiLevelType w:val="hybridMultilevel"/>
     <w:tmpl w:val="A1329F24"/>
@@ -4453,7 +4493,7 @@
       </w:rPr>
     </w:lvl>
   </w:abstractNum>
-  <w:abstractNum w:abstractNumId="14" w15:restartNumberingAfterBreak="0">
+  <w:abstractNum w:abstractNumId="15" w15:restartNumberingAfterBreak="0">
     <w:nsid w:val="789D6912"/>
     <w:multiLevelType w:val="multilevel"/>
     <w:tmpl w:val="A940AE4C"/>
@@ -4575,7 +4615,7 @@
     <w:abstractNumId w:val="2"/>
   </w:num>
   <w:num w:numId="2" w16cid:durableId="417287634">
-    <w:abstractNumId w:val="14"/>
+    <w:abstractNumId w:val="15"/>
   </w:num>
   <w:num w:numId="3" w16cid:durableId="1524785109">
     <w:abstractNumId w:val="0"/>
@@ -4584,13 +4624,13 @@
     <w:abstractNumId w:val="4"/>
   </w:num>
   <w:num w:numId="5" w16cid:durableId="255291716">
-    <w:abstractNumId w:val="9"/>
+    <w:abstractNumId w:val="10"/>
   </w:num>
   <w:num w:numId="6" w16cid:durableId="1275594934">
     <w:abstractNumId w:val="8"/>
   </w:num>
   <w:num w:numId="7" w16cid:durableId="484397461">
-    <w:abstractNumId w:val="13"/>
+    <w:abstractNumId w:val="14"/>
   </w:num>
   <w:num w:numId="8" w16cid:durableId="527718601">
     <w:abstractNumId w:val="1"/>
@@ -4599,10 +4639,10 @@
     <w:abstractNumId w:val="5"/>
   </w:num>
   <w:num w:numId="10" w16cid:durableId="1406802722">
-    <w:abstractNumId w:val="12"/>
+    <w:abstractNumId w:val="13"/>
   </w:num>
   <w:num w:numId="11" w16cid:durableId="1751345832">
-    <w:abstractNumId w:val="10"/>
+    <w:abstractNumId w:val="11"/>
   </w:num>
   <w:num w:numId="12" w16cid:durableId="1755740850">
     <w:abstractNumId w:val="7"/>
@@ -4614,7 +4654,10 @@
     <w:abstractNumId w:val="6"/>
   </w:num>
   <w:num w:numId="15" w16cid:durableId="889608790">
-    <w:abstractNumId w:val="11"/>
+    <w:abstractNumId w:val="12"/>
+  </w:num>
+  <w:num w:numId="16" w16cid:durableId="1877542725">
+    <w:abstractNumId w:val="9"/>
   </w:num>
 </w:numbering>
 </file>
@@ -5264,7 +5307,6 @@
   <w:style w:type="character" w:default="1" w:styleId="Fuentedeprrafopredeter">
     <w:name w:val="Default Paragraph Font"/>
     <w:uiPriority w:val="1"/>
-    <w:semiHidden/>
     <w:unhideWhenUsed/>
   </w:style>
   <w:style w:type="table" w:default="1" w:styleId="Tablanormal">
@@ -5872,7 +5914,7 @@
     <w:sig w:usb0="00000000" w:usb1="10000000" w:usb2="00000000" w:usb3="00000000" w:csb0="80000000" w:csb1="00000000"/>
   </w:font>
   <w:font w:name="Seaford">
-    <w:altName w:val="Cambria"/>
+    <w:altName w:val="Seaford"/>
     <w:charset w:val="00"/>
     <w:family w:val="auto"/>
     <w:pitch w:val="variable"/>
@@ -5942,9 +5984,11 @@
   </w:compat>
   <w:rsids>
     <w:rsidRoot w:val="004615EB"/>
+    <w:rsid w:val="003D0B16"/>
     <w:rsid w:val="004615EB"/>
     <w:rsid w:val="00812D9E"/>
     <w:rsid w:val="00A14B25"/>
+    <w:rsid w:val="00EE431C"/>
   </w:rsids>
   <m:mathPr>
     <m:mathFont m:val="Cambria Math"/>

</xml_diff>